<commit_message>
implement login register html and route by angularjs
</commit_message>
<xml_diff>
--- a/在线报表设计文档.docx
+++ b/在线报表设计文档.docx
@@ -6,9 +6,6 @@
       <w:pPr>
         <w:pStyle w:val="1"/>
         <w:jc w:val="center"/>
-        <w:rPr>
-          <w:rFonts w:hint="eastAsia"/>
-        </w:rPr>
       </w:pPr>
       <w:r>
         <w:t>在线报表项目设计文档</w:t>
@@ -17,9 +14,6 @@
     <w:p>
       <w:pPr>
         <w:pStyle w:val="2"/>
-        <w:rPr>
-          <w:rFonts w:hint="eastAsia"/>
-        </w:rPr>
       </w:pPr>
       <w:r>
         <w:t>数据库设计</w:t>
@@ -28,9 +22,6 @@
     <w:p>
       <w:pPr>
         <w:ind w:left="420"/>
-        <w:rPr>
-          <w:rFonts w:hint="eastAsia"/>
-        </w:rPr>
       </w:pPr>
       <w:r>
         <w:rPr>
@@ -54,21 +45,16 @@
         <w:rPr>
           <w:rFonts w:hint="eastAsia"/>
         </w:rPr>
-        <w:t>Excel</w:t>
-      </w:r>
-      <w:r>
-        <w:rPr>
-          <w:rFonts w:hint="eastAsia"/>
-        </w:rPr>
-        <w:t>文件数据</w:t>
-      </w:r>
-    </w:p>
-    <w:p>
-      <w:pPr>
-        <w:rPr>
-          <w:rFonts w:hint="eastAsia"/>
-        </w:rPr>
-      </w:pPr>
+        <w:t>用户</w:t>
+      </w:r>
+      <w:r>
+        <w:rPr>
+          <w:rFonts w:hint="eastAsia"/>
+        </w:rPr>
+        <w:t>数据</w:t>
+      </w:r>
+    </w:p>
+    <w:p>
       <w:r>
         <w:rPr>
           <w:rFonts w:hint="eastAsia"/>
@@ -79,10 +65,19 @@
     <w:p>
       <w:pPr>
         <w:ind w:firstLine="420"/>
-        <w:rPr>
-          <w:rFonts w:hint="eastAsia"/>
-        </w:rPr>
-      </w:pPr>
+      </w:pPr>
+      <w:r>
+        <w:rPr>
+          <w:rFonts w:hint="eastAsia"/>
+        </w:rPr>
+        <w:t>表格</w:t>
+      </w:r>
+      <w:r>
+        <w:rPr>
+          <w:rFonts w:hint="eastAsia"/>
+        </w:rPr>
+        <w:t>文件集合</w:t>
+      </w:r>
       <w:r>
         <w:rPr>
           <w:rFonts w:hint="eastAsia"/>
@@ -235,9 +230,6 @@
     <w:p>
       <w:pPr>
         <w:ind w:left="420"/>
-        <w:rPr>
-          <w:rFonts w:hint="eastAsia"/>
-        </w:rPr>
       </w:pPr>
       <w:r>
         <w:tab/>
@@ -400,9 +392,6 @@
     <w:p>
       <w:pPr>
         <w:ind w:left="420" w:firstLine="420"/>
-        <w:rPr>
-          <w:rFonts w:hint="eastAsia"/>
-        </w:rPr>
       </w:pPr>
       <w:r>
         <w:rPr>
@@ -622,18 +611,66 @@
     <w:p>
       <w:pPr>
         <w:ind w:left="420"/>
+        <w:rPr>
+          <w:rFonts w:hint="eastAsia"/>
+        </w:rPr>
       </w:pPr>
       <w:r>
         <w:tab/>
         <w:t>}]</w:t>
       </w:r>
-    </w:p>
-    <w:p>
-      <w:pPr>
-        <w:ind w:left="420"/>
-        <w:rPr>
-          <w:rFonts w:hint="eastAsia"/>
-        </w:rPr>
+      <w:r>
+        <w:t>,</w:t>
+      </w:r>
+    </w:p>
+    <w:p>
+      <w:pPr>
+        <w:ind w:left="420"/>
+      </w:pPr>
+      <w:r>
+        <w:rPr>
+          <w:rFonts w:hint="eastAsia"/>
+        </w:rPr>
+        <w:tab/>
+      </w:r>
+      <w:r>
+        <w:t>comments:[]</w:t>
+      </w:r>
+      <w:r>
+        <w:rPr>
+          <w:rFonts w:hint="eastAsia"/>
+        </w:rPr>
+        <w:tab/>
+      </w:r>
+      <w:r>
+        <w:rPr>
+          <w:rFonts w:hint="eastAsia"/>
+        </w:rPr>
+        <w:tab/>
+      </w:r>
+      <w:r>
+        <w:rPr>
+          <w:rFonts w:hint="eastAsia"/>
+        </w:rPr>
+        <w:tab/>
+      </w:r>
+      <w:r>
+        <w:rPr>
+          <w:rFonts w:hint="eastAsia"/>
+        </w:rPr>
+        <w:tab/>
+      </w:r>
+      <w:r>
+        <w:rPr>
+          <w:rFonts w:hint="eastAsia"/>
+        </w:rPr>
+        <w:tab/>
+        <w:t>//user comments to this file</w:t>
+      </w:r>
+    </w:p>
+    <w:p>
+      <w:pPr>
+        <w:ind w:left="420"/>
       </w:pPr>
       <w:r>
         <w:t>}</w:t>
@@ -642,17 +679,20 @@
     <w:p>
       <w:pPr>
         <w:ind w:left="420"/>
-        <w:rPr>
-          <w:rFonts w:hint="eastAsia"/>
-        </w:rPr>
-      </w:pPr>
-    </w:p>
-    <w:p>
-      <w:pPr>
-        <w:ind w:left="420"/>
-        <w:rPr>
-          <w:rFonts w:hint="eastAsia"/>
-        </w:rPr>
+      </w:pPr>
+      <w:r>
+        <w:t>用户</w:t>
+      </w:r>
+      <w:r>
+        <w:t>集合</w:t>
+      </w:r>
+      <w:r>
+        <w:t>定义如下</w:t>
+      </w:r>
+    </w:p>
+    <w:p>
+      <w:pPr>
+        <w:ind w:left="420"/>
       </w:pPr>
       <w:r>
         <w:rPr>
@@ -676,39 +716,47 @@
     <w:p>
       <w:pPr>
         <w:ind w:left="420"/>
-        <w:rPr>
-          <w:rFonts w:hint="eastAsia"/>
-        </w:rPr>
-      </w:pPr>
-      <w:r>
-        <w:rPr>
-          <w:rFonts w:hint="eastAsia"/>
-        </w:rPr>
-        <w:tab/>
-      </w:r>
-      <w:r>
-        <w:t>I</w:t>
-      </w:r>
-      <w:r>
-        <w:rPr>
-          <w:rFonts w:hint="eastAsia"/>
-        </w:rPr>
-        <w:t>D:1,</w:t>
-      </w:r>
-    </w:p>
-    <w:p>
-      <w:pPr>
-        <w:ind w:left="420"/>
-        <w:rPr>
-          <w:rFonts w:hint="eastAsia"/>
-        </w:rPr>
-      </w:pPr>
-      <w:r>
-        <w:rPr>
-          <w:rFonts w:hint="eastAsia"/>
-        </w:rPr>
-        <w:tab/>
-        <w:t>Username:</w:t>
+      </w:pPr>
+      <w:r>
+        <w:rPr>
+          <w:rFonts w:hint="eastAsia"/>
+        </w:rPr>
+        <w:tab/>
+      </w:r>
+      <w:r>
+        <w:rPr>
+          <w:rFonts w:hint="eastAsia"/>
+        </w:rPr>
+        <w:t>id</w:t>
+      </w:r>
+      <w:r>
+        <w:rPr>
+          <w:rFonts w:hint="eastAsia"/>
+        </w:rPr>
+        <w:t>:1,</w:t>
+      </w:r>
+    </w:p>
+    <w:p>
+      <w:pPr>
+        <w:ind w:left="420"/>
+      </w:pPr>
+      <w:r>
+        <w:rPr>
+          <w:rFonts w:hint="eastAsia"/>
+        </w:rPr>
+        <w:tab/>
+      </w:r>
+      <w:r>
+        <w:rPr>
+          <w:rFonts w:hint="eastAsia"/>
+        </w:rPr>
+        <w:t>user</w:t>
+      </w:r>
+      <w:r>
+        <w:rPr>
+          <w:rFonts w:hint="eastAsia"/>
+        </w:rPr>
+        <w:t>:</w:t>
       </w:r>
       <w:r>
         <w:t>’’</w:t>
@@ -723,21 +771,24 @@
     <w:p>
       <w:pPr>
         <w:ind w:left="420"/>
-        <w:rPr>
-          <w:rFonts w:hint="eastAsia"/>
-        </w:rPr>
-      </w:pPr>
-      <w:r>
-        <w:rPr>
-          <w:rFonts w:hint="eastAsia"/>
-        </w:rPr>
-        <w:tab/>
-      </w:r>
-      <w:r>
-        <w:rPr>
-          <w:rFonts w:hint="eastAsia"/>
-        </w:rPr>
-        <w:t>Password:</w:t>
+      </w:pPr>
+      <w:r>
+        <w:rPr>
+          <w:rFonts w:hint="eastAsia"/>
+        </w:rPr>
+        <w:tab/>
+      </w:r>
+      <w:r>
+        <w:rPr>
+          <w:rFonts w:hint="eastAsia"/>
+        </w:rPr>
+        <w:t>PWD</w:t>
+      </w:r>
+      <w:r>
+        <w:rPr>
+          <w:rFonts w:hint="eastAsia"/>
+        </w:rPr>
+        <w:t>:</w:t>
       </w:r>
       <w:r>
         <w:t>’’</w:t>
@@ -752,18 +803,18 @@
     <w:p>
       <w:pPr>
         <w:ind w:left="420"/>
-        <w:rPr>
-          <w:rFonts w:hint="eastAsia"/>
-        </w:rPr>
-      </w:pPr>
-      <w:r>
-        <w:rPr>
-          <w:rFonts w:hint="eastAsia"/>
-        </w:rPr>
-        <w:tab/>
-      </w:r>
-      <w:r>
-        <w:t>S</w:t>
+      </w:pPr>
+      <w:r>
+        <w:rPr>
+          <w:rFonts w:hint="eastAsia"/>
+        </w:rPr>
+        <w:tab/>
+      </w:r>
+      <w:r>
+        <w:rPr>
+          <w:rFonts w:hint="eastAsia"/>
+        </w:rPr>
+        <w:t>s</w:t>
       </w:r>
       <w:r>
         <w:rPr>
@@ -784,18 +835,403 @@
     <w:p>
       <w:pPr>
         <w:ind w:left="420"/>
-        <w:rPr>
-          <w:rFonts w:hint="eastAsia"/>
-        </w:rPr>
-      </w:pPr>
-      <w:r>
-        <w:rPr>
-          <w:rFonts w:hint="eastAsia"/>
-        </w:rPr>
-        <w:tab/>
-      </w:r>
-      <w:r>
-        <w:t>D</w:t>
+      </w:pPr>
+      <w:r>
+        <w:rPr>
+          <w:rFonts w:hint="eastAsia"/>
+        </w:rPr>
+        <w:tab/>
+      </w:r>
+    </w:p>
+    <w:p>
+      <w:pPr>
+        <w:ind w:left="420"/>
+      </w:pPr>
+      <w:r>
+        <w:rPr>
+          <w:rFonts w:hint="eastAsia"/>
+        </w:rPr>
+        <w:tab/>
+      </w:r>
+      <w:r>
+        <w:rPr>
+          <w:rFonts w:hint="eastAsia"/>
+        </w:rPr>
+        <w:t>CTime</w:t>
+      </w:r>
+      <w:r>
+        <w:t>:’’,</w:t>
+      </w:r>
+      <w:r>
+        <w:rPr>
+          <w:rFonts w:hint="eastAsia"/>
+        </w:rPr>
+        <w:tab/>
+      </w:r>
+      <w:r>
+        <w:rPr>
+          <w:rFonts w:hint="eastAsia"/>
+        </w:rPr>
+        <w:tab/>
+      </w:r>
+      <w:r>
+        <w:rPr>
+          <w:rFonts w:hint="eastAsia"/>
+        </w:rPr>
+        <w:tab/>
+      </w:r>
+      <w:r>
+        <w:rPr>
+          <w:rFonts w:hint="eastAsia"/>
+        </w:rPr>
+        <w:tab/>
+      </w:r>
+      <w:r>
+        <w:rPr>
+          <w:rFonts w:hint="eastAsia"/>
+        </w:rPr>
+        <w:tab/>
+        <w:t xml:space="preserve">//Sign up </w:t>
+      </w:r>
+      <w:r>
+        <w:rPr>
+          <w:rFonts w:hint="eastAsia"/>
+        </w:rPr>
+        <w:t>time</w:t>
+      </w:r>
+    </w:p>
+    <w:p>
+      <w:pPr>
+        <w:ind w:left="420"/>
+      </w:pPr>
+      <w:r>
+        <w:rPr>
+          <w:rFonts w:hint="eastAsia"/>
+        </w:rPr>
+        <w:tab/>
+      </w:r>
+      <w:r>
+        <w:rPr>
+          <w:rFonts w:hint="eastAsia"/>
+        </w:rPr>
+        <w:t>L</w:t>
+      </w:r>
+      <w:r>
+        <w:rPr>
+          <w:rFonts w:hint="eastAsia"/>
+        </w:rPr>
+        <w:t>L</w:t>
+      </w:r>
+      <w:r>
+        <w:rPr>
+          <w:rFonts w:hint="eastAsia"/>
+        </w:rPr>
+        <w:t>Time</w:t>
+      </w:r>
+      <w:r>
+        <w:rPr>
+          <w:rFonts w:hint="eastAsia"/>
+        </w:rPr>
+        <w:t>:</w:t>
+      </w:r>
+      <w:r>
+        <w:t>’’</w:t>
+      </w:r>
+      <w:r>
+        <w:rPr>
+          <w:rFonts w:hint="eastAsia"/>
+        </w:rPr>
+        <w:t>,</w:t>
+      </w:r>
+      <w:r>
+        <w:rPr>
+          <w:rFonts w:hint="eastAsia"/>
+        </w:rPr>
+        <w:tab/>
+      </w:r>
+      <w:r>
+        <w:rPr>
+          <w:rFonts w:hint="eastAsia"/>
+        </w:rPr>
+        <w:tab/>
+      </w:r>
+      <w:r>
+        <w:rPr>
+          <w:rFonts w:hint="eastAsia"/>
+        </w:rPr>
+        <w:tab/>
+      </w:r>
+      <w:r>
+        <w:rPr>
+          <w:rFonts w:hint="eastAsia"/>
+        </w:rPr>
+        <w:tab/>
+      </w:r>
+      <w:r>
+        <w:rPr>
+          <w:rFonts w:hint="eastAsia"/>
+        </w:rPr>
+        <w:tab/>
+        <w:t>//Last login time</w:t>
+      </w:r>
+    </w:p>
+    <w:p>
+      <w:pPr>
+        <w:ind w:left="420"/>
+      </w:pPr>
+      <w:r>
+        <w:rPr>
+          <w:rFonts w:hint="eastAsia"/>
+        </w:rPr>
+        <w:tab/>
+        <w:t>f</w:t>
+      </w:r>
+      <w:r>
+        <w:rPr>
+          <w:rFonts w:hint="eastAsia"/>
+        </w:rPr>
+        <w:t>iles:[],</w:t>
+      </w:r>
+      <w:r>
+        <w:rPr>
+          <w:rFonts w:hint="eastAsia"/>
+        </w:rPr>
+        <w:tab/>
+      </w:r>
+      <w:r>
+        <w:rPr>
+          <w:rFonts w:hint="eastAsia"/>
+        </w:rPr>
+        <w:tab/>
+      </w:r>
+      <w:r>
+        <w:rPr>
+          <w:rFonts w:hint="eastAsia"/>
+        </w:rPr>
+        <w:tab/>
+      </w:r>
+      <w:r>
+        <w:rPr>
+          <w:rFonts w:hint="eastAsia"/>
+        </w:rPr>
+        <w:tab/>
+      </w:r>
+      <w:r>
+        <w:rPr>
+          <w:rFonts w:hint="eastAsia"/>
+        </w:rPr>
+        <w:tab/>
+        <w:t>//the files of you create</w:t>
+      </w:r>
+    </w:p>
+    <w:p>
+      <w:pPr>
+        <w:ind w:left="420"/>
+      </w:pPr>
+      <w:r>
+        <w:rPr>
+          <w:rFonts w:hint="eastAsia"/>
+        </w:rPr>
+        <w:tab/>
+      </w:r>
+      <w:r>
+        <w:rPr>
+          <w:rFonts w:hint="eastAsia"/>
+        </w:rPr>
+        <w:t>f</w:t>
+      </w:r>
+      <w:r>
+        <w:rPr>
+          <w:rFonts w:hint="eastAsia"/>
+        </w:rPr>
+        <w:t>iles</w:t>
+      </w:r>
+      <w:r>
+        <w:rPr>
+          <w:rFonts w:hint="eastAsia"/>
+        </w:rPr>
+        <w:t xml:space="preserve">Rights: </w:t>
+      </w:r>
+    </w:p>
+    <w:p>
+      <w:pPr>
+        <w:ind w:left="420" w:firstLine="420"/>
+      </w:pPr>
+      <w:r>
+        <w:rPr>
+          <w:rFonts w:hint="eastAsia"/>
+        </w:rPr>
+        <w:t>{</w:t>
+      </w:r>
+    </w:p>
+    <w:p>
+      <w:pPr>
+        <w:ind w:left="840" w:firstLine="420"/>
+      </w:pPr>
+      <w:r>
+        <w:rPr>
+          <w:rFonts w:hint="eastAsia"/>
+        </w:rPr>
+        <w:t>RW:[],</w:t>
+      </w:r>
+    </w:p>
+    <w:p>
+      <w:pPr>
+        <w:ind w:left="840" w:firstLine="420"/>
+      </w:pPr>
+      <w:r>
+        <w:rPr>
+          <w:rFonts w:hint="eastAsia"/>
+        </w:rPr>
+        <w:t>M:[]</w:t>
+      </w:r>
+    </w:p>
+    <w:p>
+      <w:pPr>
+        <w:ind w:left="840"/>
+        <w:rPr>
+          <w:rFonts w:hint="eastAsia"/>
+        </w:rPr>
+      </w:pPr>
+      <w:r>
+        <w:rPr>
+          <w:rFonts w:hint="eastAsia"/>
+        </w:rPr>
+        <w:t>}</w:t>
+      </w:r>
+      <w:r>
+        <w:rPr>
+          <w:rFonts w:hint="eastAsia"/>
+        </w:rPr>
+        <w:t>,</w:t>
+      </w:r>
+    </w:p>
+    <w:p>
+      <w:pPr>
+        <w:ind w:left="840"/>
+        <w:rPr>
+          <w:rFonts w:hint="eastAsia"/>
+        </w:rPr>
+      </w:pPr>
+      <w:r>
+        <w:t>name</w:t>
+      </w:r>
+      <w:r>
+        <w:rPr>
+          <w:rFonts w:hint="eastAsia"/>
+        </w:rPr>
+        <w:t>:</w:t>
+      </w:r>
+      <w:r>
+        <w:t>’’</w:t>
+      </w:r>
+      <w:r>
+        <w:rPr>
+          <w:rFonts w:hint="eastAsia"/>
+        </w:rPr>
+        <w:t>,</w:t>
+      </w:r>
+    </w:p>
+    <w:p>
+      <w:pPr>
+        <w:ind w:left="840"/>
+        <w:rPr>
+          <w:rFonts w:hint="eastAsia"/>
+        </w:rPr>
+      </w:pPr>
+      <w:r>
+        <w:rPr>
+          <w:rFonts w:hint="eastAsia"/>
+        </w:rPr>
+        <w:lastRenderedPageBreak/>
+        <w:t>t</w:t>
+      </w:r>
+      <w:r>
+        <w:rPr>
+          <w:rFonts w:hint="eastAsia"/>
+        </w:rPr>
+        <w:t>ele:</w:t>
+      </w:r>
+      <w:r>
+        <w:t>’’</w:t>
+      </w:r>
+      <w:r>
+        <w:rPr>
+          <w:rFonts w:hint="eastAsia"/>
+        </w:rPr>
+        <w:t>,</w:t>
+      </w:r>
+    </w:p>
+    <w:p>
+      <w:pPr>
+        <w:ind w:left="840"/>
+        <w:rPr>
+          <w:rFonts w:hint="eastAsia"/>
+        </w:rPr>
+      </w:pPr>
+      <w:r>
+        <w:rPr>
+          <w:rFonts w:hint="eastAsia"/>
+        </w:rPr>
+        <w:t>m</w:t>
+      </w:r>
+      <w:r>
+        <w:rPr>
+          <w:rFonts w:hint="eastAsia"/>
+        </w:rPr>
+        <w:t>obile:</w:t>
+      </w:r>
+      <w:r>
+        <w:t>’’</w:t>
+      </w:r>
+      <w:r>
+        <w:rPr>
+          <w:rFonts w:hint="eastAsia"/>
+        </w:rPr>
+        <w:t>,</w:t>
+      </w:r>
+    </w:p>
+    <w:p>
+      <w:pPr>
+        <w:ind w:left="840"/>
+        <w:rPr>
+          <w:rFonts w:hint="eastAsia"/>
+        </w:rPr>
+      </w:pPr>
+      <w:r>
+        <w:rPr>
+          <w:rFonts w:hint="eastAsia"/>
+        </w:rPr>
+        <w:t>e</w:t>
+      </w:r>
+      <w:r>
+        <w:rPr>
+          <w:rFonts w:hint="eastAsia"/>
+        </w:rPr>
+        <w:t>mail:</w:t>
+      </w:r>
+      <w:r>
+        <w:t>’’</w:t>
+      </w:r>
+      <w:r>
+        <w:rPr>
+          <w:rFonts w:hint="eastAsia"/>
+        </w:rPr>
+        <w:t>,</w:t>
+      </w:r>
+    </w:p>
+    <w:p>
+      <w:pPr>
+        <w:ind w:left="420" w:firstLine="420"/>
+        <w:rPr>
+          <w:rFonts w:hint="eastAsia"/>
+        </w:rPr>
+      </w:pPr>
+      <w:r>
+        <w:rPr>
+          <w:rFonts w:hint="eastAsia"/>
+        </w:rPr>
+        <w:t>d</w:t>
       </w:r>
       <w:r>
         <w:rPr>
@@ -819,105 +1255,41 @@
         <w:rPr>
           <w:rFonts w:hint="eastAsia"/>
         </w:rPr>
-        <w:t>,]</w:t>
-      </w:r>
-    </w:p>
-    <w:p>
-      <w:pPr>
-        <w:ind w:left="420"/>
-        <w:rPr>
-          <w:rFonts w:hint="eastAsia"/>
-        </w:rPr>
-      </w:pPr>
-      <w:r>
-        <w:rPr>
-          <w:rFonts w:hint="eastAsia"/>
-        </w:rPr>
-        <w:tab/>
-      </w:r>
-      <w:r>
-        <w:rPr>
-          <w:rFonts w:hint="eastAsia"/>
-        </w:rPr>
-        <w:t>CTime</w:t>
-      </w:r>
-      <w:r>
-        <w:t>:’’,</w:t>
-      </w:r>
-      <w:r>
-        <w:rPr>
-          <w:rFonts w:hint="eastAsia"/>
-        </w:rPr>
-        <w:tab/>
-      </w:r>
-      <w:r>
-        <w:rPr>
-          <w:rFonts w:hint="eastAsia"/>
-        </w:rPr>
-        <w:tab/>
-      </w:r>
-      <w:r>
-        <w:rPr>
-          <w:rFonts w:hint="eastAsia"/>
-        </w:rPr>
-        <w:tab/>
-      </w:r>
-      <w:r>
-        <w:rPr>
-          <w:rFonts w:hint="eastAsia"/>
-        </w:rPr>
-        <w:tab/>
-      </w:r>
-      <w:r>
-        <w:rPr>
-          <w:rFonts w:hint="eastAsia"/>
-        </w:rPr>
-        <w:tab/>
-        <w:t xml:space="preserve">//Sign up </w:t>
-      </w:r>
-      <w:r>
-        <w:rPr>
-          <w:rFonts w:hint="eastAsia"/>
-        </w:rPr>
-        <w:t>time</w:t>
-      </w:r>
-    </w:p>
-    <w:p>
-      <w:pPr>
-        <w:ind w:left="420"/>
-        <w:rPr>
-          <w:rFonts w:hint="eastAsia"/>
-        </w:rPr>
-      </w:pPr>
-      <w:r>
-        <w:rPr>
-          <w:rFonts w:hint="eastAsia"/>
-        </w:rPr>
-        <w:tab/>
-      </w:r>
-      <w:r>
-        <w:rPr>
-          <w:rFonts w:hint="eastAsia"/>
-        </w:rPr>
-        <w:t>L</w:t>
-      </w:r>
-      <w:r>
-        <w:rPr>
-          <w:rFonts w:hint="eastAsia"/>
-        </w:rPr>
-        <w:t>L</w:t>
-      </w:r>
-      <w:r>
-        <w:rPr>
-          <w:rFonts w:hint="eastAsia"/>
-        </w:rPr>
-        <w:t>Time</w:t>
-      </w:r>
-      <w:r>
-        <w:rPr>
-          <w:rFonts w:hint="eastAsia"/>
-        </w:rPr>
-        <w:t>:</w:t>
+        <w:t>,</w:t>
+      </w:r>
+    </w:p>
+    <w:p>
+      <w:pPr>
+        <w:ind w:left="420" w:firstLine="420"/>
+        <w:rPr>
+          <w:rFonts w:hint="eastAsia"/>
+        </w:rPr>
+      </w:pPr>
+      <w:r>
+        <w:rPr>
+          <w:rFonts w:hint="eastAsia"/>
+        </w:rPr>
+        <w:t>online:</w:t>
+      </w:r>
+      <w:r>
+        <w:t>Boolean,</w:t>
+      </w:r>
+    </w:p>
+    <w:p>
+      <w:pPr>
+        <w:ind w:left="840"/>
+      </w:pPr>
+      <w:r>
+        <w:rPr>
+          <w:rFonts w:hint="eastAsia"/>
+        </w:rPr>
+        <w:t>r</w:t>
+      </w:r>
+      <w:r>
+        <w:rPr>
+          <w:rFonts w:hint="eastAsia"/>
+        </w:rPr>
+        <w:t>ole:</w:t>
       </w:r>
       <w:r>
         <w:t>’’</w:t>
@@ -957,135 +1329,12 @@
           <w:rFonts w:hint="eastAsia"/>
         </w:rPr>
         <w:tab/>
-        <w:t>//Last login time</w:t>
-      </w:r>
-    </w:p>
-    <w:p>
-      <w:pPr>
-        <w:ind w:left="420"/>
-        <w:rPr>
-          <w:rFonts w:hint="eastAsia"/>
-        </w:rPr>
-      </w:pPr>
-      <w:r>
-        <w:rPr>
-          <w:rFonts w:hint="eastAsia"/>
-        </w:rPr>
-        <w:tab/>
-        <w:t>Files:[],</w:t>
-      </w:r>
-      <w:r>
-        <w:rPr>
-          <w:rFonts w:hint="eastAsia"/>
-        </w:rPr>
-        <w:tab/>
-      </w:r>
-      <w:r>
-        <w:rPr>
-          <w:rFonts w:hint="eastAsia"/>
-        </w:rPr>
-        <w:tab/>
-      </w:r>
-      <w:r>
-        <w:rPr>
-          <w:rFonts w:hint="eastAsia"/>
-        </w:rPr>
-        <w:tab/>
-      </w:r>
-      <w:r>
-        <w:rPr>
-          <w:rFonts w:hint="eastAsia"/>
-        </w:rPr>
-        <w:tab/>
-      </w:r>
-      <w:r>
-        <w:rPr>
-          <w:rFonts w:hint="eastAsia"/>
-        </w:rPr>
-        <w:tab/>
-        <w:t>//the files of you create</w:t>
-      </w:r>
-    </w:p>
-    <w:p>
-      <w:pPr>
-        <w:ind w:left="420"/>
-        <w:rPr>
-          <w:rFonts w:hint="eastAsia"/>
-        </w:rPr>
-      </w:pPr>
-      <w:r>
-        <w:rPr>
-          <w:rFonts w:hint="eastAsia"/>
-        </w:rPr>
-        <w:tab/>
-      </w:r>
-      <w:r>
-        <w:rPr>
-          <w:rFonts w:hint="eastAsia"/>
-        </w:rPr>
-        <w:t>F</w:t>
-      </w:r>
-      <w:r>
-        <w:rPr>
-          <w:rFonts w:hint="eastAsia"/>
-        </w:rPr>
-        <w:t>iles</w:t>
-      </w:r>
-      <w:r>
-        <w:rPr>
-          <w:rFonts w:hint="eastAsia"/>
-        </w:rPr>
-        <w:t xml:space="preserve">Rights: </w:t>
-      </w:r>
-    </w:p>
-    <w:p>
-      <w:pPr>
-        <w:ind w:left="420" w:firstLine="420"/>
-        <w:rPr>
-          <w:rFonts w:hint="eastAsia"/>
-        </w:rPr>
-      </w:pPr>
-      <w:r>
-        <w:rPr>
-          <w:rFonts w:hint="eastAsia"/>
-        </w:rPr>
-        <w:t>{</w:t>
-      </w:r>
-    </w:p>
-    <w:p>
-      <w:pPr>
-        <w:ind w:left="840" w:firstLine="420"/>
-        <w:rPr>
-          <w:rFonts w:hint="eastAsia"/>
-        </w:rPr>
-      </w:pPr>
-      <w:r>
-        <w:rPr>
-          <w:rFonts w:hint="eastAsia"/>
-        </w:rPr>
-        <w:t>RW:[],</w:t>
-      </w:r>
-    </w:p>
-    <w:p>
-      <w:pPr>
-        <w:ind w:left="840" w:firstLine="420"/>
-        <w:rPr>
-          <w:rFonts w:hint="eastAsia"/>
-        </w:rPr>
-      </w:pPr>
-      <w:r>
-        <w:rPr>
-          <w:rFonts w:hint="eastAsia"/>
-        </w:rPr>
-        <w:t>M:[]</w:t>
-      </w:r>
-    </w:p>
-    <w:p>
-      <w:pPr>
-        <w:ind w:left="840"/>
-        <w:rPr>
-          <w:rFonts w:hint="eastAsia"/>
-        </w:rPr>
+        <w:t>//admin,normal,inactive</w:t>
+      </w:r>
+    </w:p>
+    <w:p>
+      <w:pPr>
+        <w:ind w:left="420"/>
       </w:pPr>
       <w:r>
         <w:rPr>
@@ -1101,30 +1350,32 @@
           <w:rFonts w:hint="eastAsia"/>
         </w:rPr>
       </w:pPr>
-      <w:r>
-        <w:rPr>
-          <w:rFonts w:hint="eastAsia"/>
-        </w:rPr>
-        <w:t>}</w:t>
-      </w:r>
-    </w:p>
-    <w:p>
-      <w:pPr>
-        <w:ind w:left="420"/>
-        <w:rPr>
-          <w:rFonts w:hint="eastAsia"/>
-        </w:rPr>
-      </w:pPr>
-    </w:p>
-    <w:p>
-      <w:pPr>
-        <w:ind w:left="420"/>
-      </w:pPr>
-      <w:r>
-        <w:rPr>
-          <w:rFonts w:hint="eastAsia"/>
-        </w:rPr>
-        <w:lastRenderedPageBreak/>
+    </w:p>
+    <w:p>
+      <w:pPr>
+        <w:ind w:left="420"/>
+      </w:pPr>
+      <w:r>
+        <w:t>用户索引集合定义如下</w:t>
+      </w:r>
+      <w:r>
+        <w:t>;</w:t>
+      </w:r>
+    </w:p>
+    <w:p>
+      <w:pPr>
+        <w:ind w:left="420"/>
+      </w:pPr>
+      <w:r>
+        <w:rPr>
+          <w:rFonts w:hint="eastAsia"/>
+        </w:rPr>
+        <w:t>User</w:t>
+      </w:r>
+      <w:r>
+        <w:rPr>
+          <w:rFonts w:hint="eastAsia"/>
+        </w:rPr>
         <w:t>Index {Users:</w:t>
       </w:r>
       <w:r>
@@ -1552,6 +1803,7 @@
   <w:style w:type="paragraph" w:default="1" w:styleId="a">
     <w:name w:val="Normal"/>
     <w:qFormat/>
+    <w:rsid w:val="002464A9"/>
     <w:pPr>
       <w:widowControl w:val="0"/>
       <w:jc w:val="both"/>

</xml_diff>